<commit_message>
some ui changes in navbar
</commit_message>
<xml_diff>
--- a/Cover Letter Generator/Document.docx
+++ b/Cover Letter Generator/Document.docx
@@ -56,7 +56,7 @@
         <w:b/>
         <w:sz w:val="28"/>
       </w:rPr>
-      <w:t xml:space="preserve">Nick Bell</w:t>
+      <w:t xml:space="preserve">Richy Rich</w:t>
     </w:r>
   </w:p>
   <w:p>
@@ -69,7 +69,7 @@
         <w:b/>
         <w:sz w:val="22"/>
       </w:rPr>
-      <w:t xml:space="preserve">254 Senator Pl #13, Cincinnati, Ohio 45220</w:t>
+      <w:t xml:space="preserve">1600 Pennsylvania Avenue NW, Washington, DC 20500</w:t>
     </w:r>
   </w:p>
   <w:p>
@@ -82,7 +82,7 @@
         <w:b/>
         <w:sz w:val="22"/>
       </w:rPr>
-      <w:t xml:space="preserve">• bellnc@mail.uc.edu • 513-441-4499 •</w:t>
+      <w:t xml:space="preserve">• email@mail.uc.edu • 513-867-5309 •</w:t>
     </w:r>
   </w:p>
 </w:hdr>

</xml_diff>